<commit_message>
Added new tests and fix for bug #449.
</commit_message>
<xml_diff>
--- a/tests/org.obeonetwork.m2doc.html.tests/resources/m2DocHtmlServices/bug449/bug449-expected-generation.docx
+++ b/tests/org.obeonetwork.m2doc.html.tests/resources/m2DocHtmlServices/bug449/bug449-expected-generation.docx
@@ -43,20 +43,6 @@
       <w:r>
         <w:t xml:space="preserve">  </w:t>
       </w:r>
-    </w:p>
-    <w:p>
-      <w:pPr>
-        <w:ind w:left="560"/>
-      </w:pPr>
-      <w:bookmarkStart w:id="0" w:name="_GoBack"/>
-      <w:bookmarkEnd w:id="0"/>
-    </w:p>
-    <w:p>
-      <w:pPr>
-        <w:ind w:left="1120"/>
-      </w:pPr>
-      <w:bookmarkStart w:id="0" w:name="_GoBack"/>
-      <w:bookmarkEnd w:id="0"/>
     </w:p>
     <w:p>
       <w:pPr>

</xml_diff>